<commit_message>
LAB-3: Modified the symbol table to generate the positions for symbols
</commit_message>
<xml_diff>
--- a/Lab2/documentation.docx
+++ b/Lab2/documentation.docx
@@ -3,60 +3,43 @@
 <w:document xmlns:wpc="http://schemas.microsoft.com/office/word/2010/wordprocessingCanvas" xmlns:cx="http://schemas.microsoft.com/office/drawing/2014/chartex" xmlns:cx1="http://schemas.microsoft.com/office/drawing/2015/9/8/chartex" xmlns:cx2="http://schemas.microsoft.com/office/drawing/2015/10/21/chartex" xmlns:cx3="http://schemas.microsoft.com/office/drawing/2016/5/9/chartex" xmlns:cx4="http://schemas.microsoft.com/office/drawing/2016/5/10/chartex" xmlns:cx5="http://schemas.microsoft.com/office/drawing/2016/5/11/chartex" xmlns:cx6="http://schemas.microsoft.com/office/drawing/2016/5/12/chartex" xmlns:cx7="http://schemas.microsoft.com/office/drawing/2016/5/13/chartex" xmlns:cx8="http://schemas.microsoft.com/office/drawing/2016/5/14/chartex" xmlns:mc="http://schemas.openxmlformats.org/markup-compatibility/2006" xmlns:aink="http://schemas.microsoft.com/office/drawing/2016/ink" xmlns:am3d="http://schemas.microsoft.com/office/drawing/2017/model3d" xmlns:o="urn:schemas-microsoft-com:office:office" xmlns:oel="http://schemas.microsoft.com/office/2019/extlst" xmlns:r="http://schemas.openxmlformats.org/officeDocument/2006/relationships" xmlns:m="http://schemas.openxmlformats.org/officeDocument/2006/math" xmlns:v="urn:schemas-microsoft-com:vml" xmlns:wp14="http://schemas.microsoft.com/office/word/2010/wordprocessingDrawing" xmlns:wp="http://schemas.openxmlformats.org/drawingml/2006/wordprocessingDrawing" xmlns:w10="urn:schemas-microsoft-com:office:word" xmlns:w="http://schemas.openxmlformats.org/wordprocessingml/2006/main" xmlns:w14="http://schemas.microsoft.com/office/word/2010/wordml" xmlns:w15="http://schemas.microsoft.com/office/word/2012/wordml" xmlns:w16cex="http://schemas.microsoft.com/office/word/2018/wordml/cex" xmlns:w16cid="http://schemas.microsoft.com/office/word/2016/wordml/cid" xmlns:w16="http://schemas.microsoft.com/office/word/2018/wordml" xmlns:w16sdtdh="http://schemas.microsoft.com/office/word/2020/wordml/sdtdatahash" xmlns:w16se="http://schemas.microsoft.com/office/word/2015/wordml/symex" xmlns:wpg="http://schemas.microsoft.com/office/word/2010/wordprocessingGroup" xmlns:wpi="http://schemas.microsoft.com/office/word/2010/wordprocessingInk" xmlns:wne="http://schemas.microsoft.com/office/word/2006/wordml" xmlns:wps="http://schemas.microsoft.com/office/word/2010/wordprocessingShape" mc:Ignorable="w14 w15 w16se w16cid w16 w16cex w16sdtdh wp14">
   <w:body>
     <w:p>
-      <w:r>
-        <w:fldChar w:fldCharType="begin"/>
-      </w:r>
-      <w:r>
-        <w:instrText>HYPERLINK "https://github.com/Gabarsolon/FLCD/tree/main/Lab2/src"</w:instrText>
-      </w:r>
-      <w:r>
-        <w:fldChar w:fldCharType="separate"/>
-      </w:r>
-      <w:r>
-        <w:rPr>
-          <w:rStyle w:val="Hyperlink"/>
-        </w:rPr>
-        <w:t>https://github.com/Gabarsol</w:t>
-      </w:r>
-      <w:r>
-        <w:rPr>
-          <w:rStyle w:val="Hyperlink"/>
-        </w:rPr>
-        <w:t>o</w:t>
-      </w:r>
-      <w:r>
-        <w:rPr>
-          <w:rStyle w:val="Hyperlink"/>
-        </w:rPr>
-        <w:t>n/FLCD/tre</w:t>
-      </w:r>
-      <w:r>
-        <w:rPr>
-          <w:rStyle w:val="Hyperlink"/>
-        </w:rPr>
-        <w:t>e</w:t>
-      </w:r>
-      <w:r>
-        <w:rPr>
-          <w:rStyle w:val="Hyperlink"/>
-        </w:rPr>
-        <w:t>/main/Lab2/src</w:t>
-      </w:r>
-      <w:r>
-        <w:fldChar w:fldCharType="end"/>
-      </w:r>
+      <w:hyperlink r:id="rId4" w:history="1">
+        <w:r>
+          <w:rPr>
+            <w:rStyle w:val="Hyperlink"/>
+          </w:rPr>
+          <w:t>https://github.com/Gabarsolon/FLCD/tree/main/Lab2/src</w:t>
+        </w:r>
+      </w:hyperlink>
     </w:p>
     <w:p>
       <w:r>
         <w:t xml:space="preserve">The Symbol Table which I’ve implemented uses a hash table with separate chaining for </w:t>
       </w:r>
-      <w:proofErr w:type="gramStart"/>
       <w:r>
-        <w:t>collisions</w:t>
+        <w:t>collisions.</w:t>
       </w:r>
-      <w:proofErr w:type="gramEnd"/>
     </w:p>
-    <w:p/>
+    <w:p>
+      <w:r>
+        <w:t>An element is inserted to a bucket using this hash function: h(k) = hashCode(k) % numberOfBuckets, where the numberOfBuckets Is a prime number. When the ratio between the number of elements and the number of buckets is greater than 0.75 (threshold) we changed the capacity to the next prime number and rehash every key.</w:t>
+      </w:r>
+    </w:p>
+    <w:p>
+      <w:r>
+        <w:t>The add function puts an entry to its corresponding bucket according to its key if its not already existing and then returns its associated value.</w:t>
+      </w:r>
+    </w:p>
+    <w:p>
+      <w:r>
+        <w:t>The get function returns the value associated to a key by finding its bucket and then the node from linked list.</w:t>
+      </w:r>
+    </w:p>
+    <w:p>
+      <w:r>
+        <w:t>(optional) The remove function deletes an entry from the hash table and assures that the links between the elements are consistent</w:t>
+      </w:r>
+    </w:p>
     <w:sectPr>
       <w:pgSz w:w="12240" w:h="15840"/>
       <w:pgMar w:top="1440" w:right="1440" w:bottom="1440" w:left="1440" w:header="720" w:footer="720" w:gutter="0"/>

</xml_diff>

<commit_message>
LAB-3: Changed the way in which the lines are tokenized in order to threat separators or delimiters of more than one character
</commit_message>
<xml_diff>
--- a/Lab2/documentation.docx
+++ b/Lab2/documentation.docx
@@ -3,14 +3,27 @@
 <w:document xmlns:wpc="http://schemas.microsoft.com/office/word/2010/wordprocessingCanvas" xmlns:cx="http://schemas.microsoft.com/office/drawing/2014/chartex" xmlns:cx1="http://schemas.microsoft.com/office/drawing/2015/9/8/chartex" xmlns:cx2="http://schemas.microsoft.com/office/drawing/2015/10/21/chartex" xmlns:cx3="http://schemas.microsoft.com/office/drawing/2016/5/9/chartex" xmlns:cx4="http://schemas.microsoft.com/office/drawing/2016/5/10/chartex" xmlns:cx5="http://schemas.microsoft.com/office/drawing/2016/5/11/chartex" xmlns:cx6="http://schemas.microsoft.com/office/drawing/2016/5/12/chartex" xmlns:cx7="http://schemas.microsoft.com/office/drawing/2016/5/13/chartex" xmlns:cx8="http://schemas.microsoft.com/office/drawing/2016/5/14/chartex" xmlns:mc="http://schemas.openxmlformats.org/markup-compatibility/2006" xmlns:aink="http://schemas.microsoft.com/office/drawing/2016/ink" xmlns:am3d="http://schemas.microsoft.com/office/drawing/2017/model3d" xmlns:o="urn:schemas-microsoft-com:office:office" xmlns:oel="http://schemas.microsoft.com/office/2019/extlst" xmlns:r="http://schemas.openxmlformats.org/officeDocument/2006/relationships" xmlns:m="http://schemas.openxmlformats.org/officeDocument/2006/math" xmlns:v="urn:schemas-microsoft-com:vml" xmlns:wp14="http://schemas.microsoft.com/office/word/2010/wordprocessingDrawing" xmlns:wp="http://schemas.openxmlformats.org/drawingml/2006/wordprocessingDrawing" xmlns:w10="urn:schemas-microsoft-com:office:word" xmlns:w="http://schemas.openxmlformats.org/wordprocessingml/2006/main" xmlns:w14="http://schemas.microsoft.com/office/word/2010/wordml" xmlns:w15="http://schemas.microsoft.com/office/word/2012/wordml" xmlns:w16cex="http://schemas.microsoft.com/office/word/2018/wordml/cex" xmlns:w16cid="http://schemas.microsoft.com/office/word/2016/wordml/cid" xmlns:w16="http://schemas.microsoft.com/office/word/2018/wordml" xmlns:w16sdtdh="http://schemas.microsoft.com/office/word/2020/wordml/sdtdatahash" xmlns:w16se="http://schemas.microsoft.com/office/word/2015/wordml/symex" xmlns:wpg="http://schemas.microsoft.com/office/word/2010/wordprocessingGroup" xmlns:wpi="http://schemas.microsoft.com/office/word/2010/wordprocessingInk" xmlns:wne="http://schemas.microsoft.com/office/word/2006/wordml" xmlns:wps="http://schemas.microsoft.com/office/word/2010/wordprocessingShape" mc:Ignorable="w14 w15 w16se w16cid w16 w16cex w16sdtdh wp14">
   <w:body>
     <w:p>
-      <w:hyperlink r:id="rId4" w:history="1">
-        <w:r>
-          <w:rPr>
-            <w:rStyle w:val="Hyperlink"/>
-          </w:rPr>
-          <w:t>https://github.com/Gabarsolon/FLCD/tree/main/Lab2/src</w:t>
-        </w:r>
-      </w:hyperlink>
+      <w:r>
+        <w:fldChar w:fldCharType="begin"/>
+      </w:r>
+      <w:r>
+        <w:instrText>HYPERLINK "https://github.com/Gabarsolon/FLCD/tree/main/Lab2/src"</w:instrText>
+      </w:r>
+      <w:r>
+        <w:fldChar w:fldCharType="separate"/>
+      </w:r>
+      <w:r>
+        <w:rPr>
+          <w:rStyle w:val="Hyperlink"/>
+        </w:rPr>
+        <w:t>https://github.com/Gabarsolon/FLCD/tree/main/Lab2/src</w:t>
+      </w:r>
+      <w:r>
+        <w:rPr>
+          <w:rStyle w:val="Hyperlink"/>
+        </w:rPr>
+        <w:fldChar w:fldCharType="end"/>
+      </w:r>
     </w:p>
     <w:p>
       <w:r>
@@ -22,12 +35,44 @@
     </w:p>
     <w:p>
       <w:r>
-        <w:t>An element is inserted to a bucket using this hash function: h(k) = hashCode(k) % numberOfBuckets, where the numberOfBuckets Is a prime number. When the ratio between the number of elements and the number of buckets is greater than 0.75 (threshold) we changed the capacity to the next prime number and rehash every key.</w:t>
+        <w:t xml:space="preserve">An element is inserted to a bucket using this hash function: h(k) = </w:t>
+      </w:r>
+      <w:proofErr w:type="spellStart"/>
+      <w:r>
+        <w:t>hashCode</w:t>
+      </w:r>
+      <w:proofErr w:type="spellEnd"/>
+      <w:r>
+        <w:t xml:space="preserve">(k) % </w:t>
+      </w:r>
+      <w:proofErr w:type="spellStart"/>
+      <w:r>
+        <w:t>numberOfBuckets</w:t>
+      </w:r>
+      <w:proofErr w:type="spellEnd"/>
+      <w:r>
+        <w:t xml:space="preserve">, where the </w:t>
+      </w:r>
+      <w:proofErr w:type="spellStart"/>
+      <w:r>
+        <w:t>numberOfBuckets</w:t>
+      </w:r>
+      <w:proofErr w:type="spellEnd"/>
+      <w:r>
+        <w:t xml:space="preserve"> Is a prime number. When the ratio between the number of elements and the number of buckets is greater than 0.75 (threshold) we changed the capacity to the next prime number and rehash every key.</w:t>
       </w:r>
     </w:p>
     <w:p>
       <w:r>
-        <w:t>The add function puts an entry to its corresponding bucket according to its key if its not already existing and then returns its associated value.</w:t>
+        <w:t xml:space="preserve">The add function puts an entry to its corresponding bucket according to its key if </w:t>
+      </w:r>
+      <w:proofErr w:type="spellStart"/>
+      <w:r>
+        <w:t>its</w:t>
+      </w:r>
+      <w:proofErr w:type="spellEnd"/>
+      <w:r>
+        <w:t xml:space="preserve"> not already existing and then returns its associated value.</w:t>
       </w:r>
     </w:p>
     <w:p>
@@ -37,7 +82,147 @@
     </w:p>
     <w:p>
       <w:r>
-        <w:t>(optional) The remove function deletes an entry from the hash table and assures that the links between the elements are consistent</w:t>
+        <w:t xml:space="preserve">(optional) The remove function deletes an entry from the hash table and assures that the links between the elements are </w:t>
+      </w:r>
+      <w:proofErr w:type="gramStart"/>
+      <w:r>
+        <w:t>consistent</w:t>
+      </w:r>
+      <w:proofErr w:type="gramEnd"/>
+    </w:p>
+    <w:p>
+      <w:r>
+        <w:t xml:space="preserve">For the program internal form (PIF) class I used a list of (String, Integer) tuples which uses -1 as position for symbols that are operators, separators or reserved </w:t>
+      </w:r>
+      <w:proofErr w:type="gramStart"/>
+      <w:r>
+        <w:t>words</w:t>
+      </w:r>
+      <w:proofErr w:type="gramEnd"/>
+    </w:p>
+    <w:p>
+      <w:r>
+        <w:t>I’m using these regexes in my scanner class:</w:t>
+      </w:r>
+    </w:p>
+    <w:p>
+      <w:pPr>
+        <w:pStyle w:val="ListParagraph"/>
+        <w:numPr>
+          <w:ilvl w:val="0"/>
+          <w:numId w:val="2"/>
+        </w:numPr>
+      </w:pPr>
+      <w:r>
+        <w:t xml:space="preserve">for identifiers: </w:t>
+      </w:r>
+      <w:r>
+        <w:t>^[_a-</w:t>
+      </w:r>
+      <w:proofErr w:type="spellStart"/>
+      <w:r>
+        <w:t>zA</w:t>
+      </w:r>
+      <w:proofErr w:type="spellEnd"/>
+      <w:r>
+        <w:t>-</w:t>
+      </w:r>
+      <w:proofErr w:type="gramStart"/>
+      <w:r>
+        <w:t>Z][</w:t>
+      </w:r>
+      <w:proofErr w:type="gramEnd"/>
+      <w:r>
+        <w:t>_a-zA-Z0-9]*$</w:t>
+      </w:r>
+    </w:p>
+    <w:p>
+      <w:pPr>
+        <w:pStyle w:val="ListParagraph"/>
+        <w:numPr>
+          <w:ilvl w:val="0"/>
+          <w:numId w:val="2"/>
+        </w:numPr>
+      </w:pPr>
+      <w:r>
+        <w:t xml:space="preserve">for integer constants: </w:t>
+      </w:r>
+      <w:r>
+        <w:t>^0</w:t>
+      </w:r>
+      <w:proofErr w:type="gramStart"/>
+      <w:r>
+        <w:t>|(</w:t>
+      </w:r>
+      <w:proofErr w:type="gramEnd"/>
+      <w:r>
+        <w:t>[+-]?[1-9][0-9]*)$</w:t>
+      </w:r>
+    </w:p>
+    <w:p>
+      <w:r>
+        <w:rPr>
+          <w:noProof/>
+        </w:rPr>
+        <w:drawing>
+          <wp:anchor distT="0" distB="0" distL="114300" distR="114300" simplePos="0" relativeHeight="251661824" behindDoc="0" locked="0" layoutInCell="1" allowOverlap="1" wp14:anchorId="0E435B22" wp14:editId="23843466">
+            <wp:simplePos x="0" y="0"/>
+            <wp:positionH relativeFrom="column">
+              <wp:posOffset>-229452</wp:posOffset>
+            </wp:positionH>
+            <wp:positionV relativeFrom="paragraph">
+              <wp:posOffset>346013</wp:posOffset>
+            </wp:positionV>
+            <wp:extent cx="5934710" cy="4382135"/>
+            <wp:effectExtent l="0" t="0" r="0" b="0"/>
+            <wp:wrapSquare wrapText="bothSides"/>
+            <wp:docPr id="1321795463" name="Picture 1"/>
+            <wp:cNvGraphicFramePr>
+              <a:graphicFrameLocks xmlns:a="http://schemas.openxmlformats.org/drawingml/2006/main" noChangeAspect="1"/>
+            </wp:cNvGraphicFramePr>
+            <a:graphic xmlns:a="http://schemas.openxmlformats.org/drawingml/2006/main">
+              <a:graphicData uri="http://schemas.openxmlformats.org/drawingml/2006/picture">
+                <pic:pic xmlns:pic="http://schemas.openxmlformats.org/drawingml/2006/picture">
+                  <pic:nvPicPr>
+                    <pic:cNvPr id="0" name="Picture 1"/>
+                    <pic:cNvPicPr>
+                      <a:picLocks noChangeAspect="1" noChangeArrowheads="1"/>
+                    </pic:cNvPicPr>
+                  </pic:nvPicPr>
+                  <pic:blipFill>
+                    <a:blip r:embed="rId5">
+                      <a:extLst>
+                        <a:ext uri="{28A0092B-C50C-407E-A947-70E740481C1C}">
+                          <a14:useLocalDpi xmlns:a14="http://schemas.microsoft.com/office/drawing/2010/main" val="0"/>
+                        </a:ext>
+                      </a:extLst>
+                    </a:blip>
+                    <a:srcRect/>
+                    <a:stretch>
+                      <a:fillRect/>
+                    </a:stretch>
+                  </pic:blipFill>
+                  <pic:spPr bwMode="auto">
+                    <a:xfrm>
+                      <a:off x="0" y="0"/>
+                      <a:ext cx="5934710" cy="4382135"/>
+                    </a:xfrm>
+                    <a:prstGeom prst="rect">
+                      <a:avLst/>
+                    </a:prstGeom>
+                    <a:noFill/>
+                    <a:ln>
+                      <a:noFill/>
+                    </a:ln>
+                  </pic:spPr>
+                </pic:pic>
+              </a:graphicData>
+            </a:graphic>
+          </wp:anchor>
+        </w:drawing>
+      </w:r>
+      <w:r>
+        <w:t>Class diagram:</w:t>
       </w:r>
     </w:p>
     <w:sectPr>
@@ -48,6 +233,241 @@
     </w:sectPr>
   </w:body>
 </w:document>
+</file>
+
+<file path=word/numbering.xml><?xml version="1.0" encoding="utf-8"?>
+<w:numbering xmlns:wpc="http://schemas.microsoft.com/office/word/2010/wordprocessingCanvas" xmlns:cx="http://schemas.microsoft.com/office/drawing/2014/chartex" xmlns:cx1="http://schemas.microsoft.com/office/drawing/2015/9/8/chartex" xmlns:cx2="http://schemas.microsoft.com/office/drawing/2015/10/21/chartex" xmlns:cx3="http://schemas.microsoft.com/office/drawing/2016/5/9/chartex" xmlns:cx4="http://schemas.microsoft.com/office/drawing/2016/5/10/chartex" xmlns:cx5="http://schemas.microsoft.com/office/drawing/2016/5/11/chartex" xmlns:cx6="http://schemas.microsoft.com/office/drawing/2016/5/12/chartex" xmlns:cx7="http://schemas.microsoft.com/office/drawing/2016/5/13/chartex" xmlns:cx8="http://schemas.microsoft.com/office/drawing/2016/5/14/chartex" xmlns:mc="http://schemas.openxmlformats.org/markup-compatibility/2006" xmlns:aink="http://schemas.microsoft.com/office/drawing/2016/ink" xmlns:am3d="http://schemas.microsoft.com/office/drawing/2017/model3d" xmlns:o="urn:schemas-microsoft-com:office:office" xmlns:oel="http://schemas.microsoft.com/office/2019/extlst" xmlns:r="http://schemas.openxmlformats.org/officeDocument/2006/relationships" xmlns:m="http://schemas.openxmlformats.org/officeDocument/2006/math" xmlns:v="urn:schemas-microsoft-com:vml" xmlns:wp14="http://schemas.microsoft.com/office/word/2010/wordprocessingDrawing" xmlns:wp="http://schemas.openxmlformats.org/drawingml/2006/wordprocessingDrawing" xmlns:w10="urn:schemas-microsoft-com:office:word" xmlns:w="http://schemas.openxmlformats.org/wordprocessingml/2006/main" xmlns:w14="http://schemas.microsoft.com/office/word/2010/wordml" xmlns:w15="http://schemas.microsoft.com/office/word/2012/wordml" xmlns:w16cex="http://schemas.microsoft.com/office/word/2018/wordml/cex" xmlns:w16cid="http://schemas.microsoft.com/office/word/2016/wordml/cid" xmlns:w16="http://schemas.microsoft.com/office/word/2018/wordml" xmlns:w16sdtdh="http://schemas.microsoft.com/office/word/2020/wordml/sdtdatahash" xmlns:w16se="http://schemas.microsoft.com/office/word/2015/wordml/symex" xmlns:wpg="http://schemas.microsoft.com/office/word/2010/wordprocessingGroup" xmlns:wpi="http://schemas.microsoft.com/office/word/2010/wordprocessingInk" xmlns:wne="http://schemas.microsoft.com/office/word/2006/wordml" xmlns:wps="http://schemas.microsoft.com/office/word/2010/wordprocessingShape" mc:Ignorable="w14 w15 w16se w16cid w16 w16cex w16sdtdh wp14">
+  <w:abstractNum w:abstractNumId="0" w15:restartNumberingAfterBreak="0">
+    <w:nsid w:val="0B631575"/>
+    <w:multiLevelType w:val="hybridMultilevel"/>
+    <w:tmpl w:val="FFACF484"/>
+    <w:lvl w:ilvl="0" w:tplc="06BA8454">
+      <w:numFmt w:val="bullet"/>
+      <w:lvlText w:val="-"/>
+      <w:lvlJc w:val="left"/>
+      <w:pPr>
+        <w:ind w:left="720" w:hanging="360"/>
+      </w:pPr>
+      <w:rPr>
+        <w:rFonts w:ascii="Calibri" w:eastAsiaTheme="minorHAnsi" w:hAnsi="Calibri" w:cs="Calibri" w:hint="default"/>
+      </w:rPr>
+    </w:lvl>
+    <w:lvl w:ilvl="1" w:tplc="04090003" w:tentative="1">
+      <w:start w:val="1"/>
+      <w:numFmt w:val="bullet"/>
+      <w:lvlText w:val="o"/>
+      <w:lvlJc w:val="left"/>
+      <w:pPr>
+        <w:ind w:left="1440" w:hanging="360"/>
+      </w:pPr>
+      <w:rPr>
+        <w:rFonts w:ascii="Courier New" w:hAnsi="Courier New" w:cs="Courier New" w:hint="default"/>
+      </w:rPr>
+    </w:lvl>
+    <w:lvl w:ilvl="2" w:tplc="04090005" w:tentative="1">
+      <w:start w:val="1"/>
+      <w:numFmt w:val="bullet"/>
+      <w:lvlText w:val=""/>
+      <w:lvlJc w:val="left"/>
+      <w:pPr>
+        <w:ind w:left="2160" w:hanging="360"/>
+      </w:pPr>
+      <w:rPr>
+        <w:rFonts w:ascii="Wingdings" w:hAnsi="Wingdings" w:hint="default"/>
+      </w:rPr>
+    </w:lvl>
+    <w:lvl w:ilvl="3" w:tplc="04090001" w:tentative="1">
+      <w:start w:val="1"/>
+      <w:numFmt w:val="bullet"/>
+      <w:lvlText w:val=""/>
+      <w:lvlJc w:val="left"/>
+      <w:pPr>
+        <w:ind w:left="2880" w:hanging="360"/>
+      </w:pPr>
+      <w:rPr>
+        <w:rFonts w:ascii="Symbol" w:hAnsi="Symbol" w:hint="default"/>
+      </w:rPr>
+    </w:lvl>
+    <w:lvl w:ilvl="4" w:tplc="04090003" w:tentative="1">
+      <w:start w:val="1"/>
+      <w:numFmt w:val="bullet"/>
+      <w:lvlText w:val="o"/>
+      <w:lvlJc w:val="left"/>
+      <w:pPr>
+        <w:ind w:left="3600" w:hanging="360"/>
+      </w:pPr>
+      <w:rPr>
+        <w:rFonts w:ascii="Courier New" w:hAnsi="Courier New" w:cs="Courier New" w:hint="default"/>
+      </w:rPr>
+    </w:lvl>
+    <w:lvl w:ilvl="5" w:tplc="04090005" w:tentative="1">
+      <w:start w:val="1"/>
+      <w:numFmt w:val="bullet"/>
+      <w:lvlText w:val=""/>
+      <w:lvlJc w:val="left"/>
+      <w:pPr>
+        <w:ind w:left="4320" w:hanging="360"/>
+      </w:pPr>
+      <w:rPr>
+        <w:rFonts w:ascii="Wingdings" w:hAnsi="Wingdings" w:hint="default"/>
+      </w:rPr>
+    </w:lvl>
+    <w:lvl w:ilvl="6" w:tplc="04090001" w:tentative="1">
+      <w:start w:val="1"/>
+      <w:numFmt w:val="bullet"/>
+      <w:lvlText w:val=""/>
+      <w:lvlJc w:val="left"/>
+      <w:pPr>
+        <w:ind w:left="5040" w:hanging="360"/>
+      </w:pPr>
+      <w:rPr>
+        <w:rFonts w:ascii="Symbol" w:hAnsi="Symbol" w:hint="default"/>
+      </w:rPr>
+    </w:lvl>
+    <w:lvl w:ilvl="7" w:tplc="04090003" w:tentative="1">
+      <w:start w:val="1"/>
+      <w:numFmt w:val="bullet"/>
+      <w:lvlText w:val="o"/>
+      <w:lvlJc w:val="left"/>
+      <w:pPr>
+        <w:ind w:left="5760" w:hanging="360"/>
+      </w:pPr>
+      <w:rPr>
+        <w:rFonts w:ascii="Courier New" w:hAnsi="Courier New" w:cs="Courier New" w:hint="default"/>
+      </w:rPr>
+    </w:lvl>
+    <w:lvl w:ilvl="8" w:tplc="04090005" w:tentative="1">
+      <w:start w:val="1"/>
+      <w:numFmt w:val="bullet"/>
+      <w:lvlText w:val=""/>
+      <w:lvlJc w:val="left"/>
+      <w:pPr>
+        <w:ind w:left="6480" w:hanging="360"/>
+      </w:pPr>
+      <w:rPr>
+        <w:rFonts w:ascii="Wingdings" w:hAnsi="Wingdings" w:hint="default"/>
+      </w:rPr>
+    </w:lvl>
+  </w:abstractNum>
+  <w:abstractNum w:abstractNumId="1" w15:restartNumberingAfterBreak="0">
+    <w:nsid w:val="28946F17"/>
+    <w:multiLevelType w:val="hybridMultilevel"/>
+    <w:tmpl w:val="BBBCC96C"/>
+    <w:lvl w:ilvl="0" w:tplc="274CE0E2">
+      <w:numFmt w:val="bullet"/>
+      <w:lvlText w:val="-"/>
+      <w:lvlJc w:val="left"/>
+      <w:pPr>
+        <w:ind w:left="720" w:hanging="360"/>
+      </w:pPr>
+      <w:rPr>
+        <w:rFonts w:ascii="Calibri" w:eastAsiaTheme="minorHAnsi" w:hAnsi="Calibri" w:cs="Calibri" w:hint="default"/>
+      </w:rPr>
+    </w:lvl>
+    <w:lvl w:ilvl="1" w:tplc="04090003" w:tentative="1">
+      <w:start w:val="1"/>
+      <w:numFmt w:val="bullet"/>
+      <w:lvlText w:val="o"/>
+      <w:lvlJc w:val="left"/>
+      <w:pPr>
+        <w:ind w:left="1440" w:hanging="360"/>
+      </w:pPr>
+      <w:rPr>
+        <w:rFonts w:ascii="Courier New" w:hAnsi="Courier New" w:cs="Courier New" w:hint="default"/>
+      </w:rPr>
+    </w:lvl>
+    <w:lvl w:ilvl="2" w:tplc="04090005" w:tentative="1">
+      <w:start w:val="1"/>
+      <w:numFmt w:val="bullet"/>
+      <w:lvlText w:val=""/>
+      <w:lvlJc w:val="left"/>
+      <w:pPr>
+        <w:ind w:left="2160" w:hanging="360"/>
+      </w:pPr>
+      <w:rPr>
+        <w:rFonts w:ascii="Wingdings" w:hAnsi="Wingdings" w:hint="default"/>
+      </w:rPr>
+    </w:lvl>
+    <w:lvl w:ilvl="3" w:tplc="04090001" w:tentative="1">
+      <w:start w:val="1"/>
+      <w:numFmt w:val="bullet"/>
+      <w:lvlText w:val=""/>
+      <w:lvlJc w:val="left"/>
+      <w:pPr>
+        <w:ind w:left="2880" w:hanging="360"/>
+      </w:pPr>
+      <w:rPr>
+        <w:rFonts w:ascii="Symbol" w:hAnsi="Symbol" w:hint="default"/>
+      </w:rPr>
+    </w:lvl>
+    <w:lvl w:ilvl="4" w:tplc="04090003" w:tentative="1">
+      <w:start w:val="1"/>
+      <w:numFmt w:val="bullet"/>
+      <w:lvlText w:val="o"/>
+      <w:lvlJc w:val="left"/>
+      <w:pPr>
+        <w:ind w:left="3600" w:hanging="360"/>
+      </w:pPr>
+      <w:rPr>
+        <w:rFonts w:ascii="Courier New" w:hAnsi="Courier New" w:cs="Courier New" w:hint="default"/>
+      </w:rPr>
+    </w:lvl>
+    <w:lvl w:ilvl="5" w:tplc="04090005" w:tentative="1">
+      <w:start w:val="1"/>
+      <w:numFmt w:val="bullet"/>
+      <w:lvlText w:val=""/>
+      <w:lvlJc w:val="left"/>
+      <w:pPr>
+        <w:ind w:left="4320" w:hanging="360"/>
+      </w:pPr>
+      <w:rPr>
+        <w:rFonts w:ascii="Wingdings" w:hAnsi="Wingdings" w:hint="default"/>
+      </w:rPr>
+    </w:lvl>
+    <w:lvl w:ilvl="6" w:tplc="04090001" w:tentative="1">
+      <w:start w:val="1"/>
+      <w:numFmt w:val="bullet"/>
+      <w:lvlText w:val=""/>
+      <w:lvlJc w:val="left"/>
+      <w:pPr>
+        <w:ind w:left="5040" w:hanging="360"/>
+      </w:pPr>
+      <w:rPr>
+        <w:rFonts w:ascii="Symbol" w:hAnsi="Symbol" w:hint="default"/>
+      </w:rPr>
+    </w:lvl>
+    <w:lvl w:ilvl="7" w:tplc="04090003" w:tentative="1">
+      <w:start w:val="1"/>
+      <w:numFmt w:val="bullet"/>
+      <w:lvlText w:val="o"/>
+      <w:lvlJc w:val="left"/>
+      <w:pPr>
+        <w:ind w:left="5760" w:hanging="360"/>
+      </w:pPr>
+      <w:rPr>
+        <w:rFonts w:ascii="Courier New" w:hAnsi="Courier New" w:cs="Courier New" w:hint="default"/>
+      </w:rPr>
+    </w:lvl>
+    <w:lvl w:ilvl="8" w:tplc="04090005" w:tentative="1">
+      <w:start w:val="1"/>
+      <w:numFmt w:val="bullet"/>
+      <w:lvlText w:val=""/>
+      <w:lvlJc w:val="left"/>
+      <w:pPr>
+        <w:ind w:left="6480" w:hanging="360"/>
+      </w:pPr>
+      <w:rPr>
+        <w:rFonts w:ascii="Wingdings" w:hAnsi="Wingdings" w:hint="default"/>
+      </w:rPr>
+    </w:lvl>
+  </w:abstractNum>
+  <w:num w:numId="1" w16cid:durableId="1228372296">
+    <w:abstractNumId w:val="0"/>
+  </w:num>
+  <w:num w:numId="2" w16cid:durableId="1043940403">
+    <w:abstractNumId w:val="1"/>
+  </w:num>
+</w:numbering>
 </file>
 
 <file path=word/styles.xml><?xml version="1.0" encoding="utf-8"?>
@@ -513,6 +933,17 @@
       <w:u w:val="single"/>
     </w:rPr>
   </w:style>
+  <w:style w:type="paragraph" w:styleId="ListParagraph">
+    <w:name w:val="List Paragraph"/>
+    <w:basedOn w:val="Normal"/>
+    <w:uiPriority w:val="34"/>
+    <w:qFormat/>
+    <w:rsid w:val="007E257A"/>
+    <w:pPr>
+      <w:ind w:left="720"/>
+      <w:contextualSpacing/>
+    </w:pPr>
+  </w:style>
 </w:styles>
 </file>
 

</xml_diff>

<commit_message>
LAB-3: Updated the delimiter array order and addded final check on the scan method after going thorugh the program line
</commit_message>
<xml_diff>
--- a/Lab2/documentation.docx
+++ b/Lab2/documentation.docx
@@ -3,27 +3,14 @@
 <w:document xmlns:wpc="http://schemas.microsoft.com/office/word/2010/wordprocessingCanvas" xmlns:cx="http://schemas.microsoft.com/office/drawing/2014/chartex" xmlns:cx1="http://schemas.microsoft.com/office/drawing/2015/9/8/chartex" xmlns:cx2="http://schemas.microsoft.com/office/drawing/2015/10/21/chartex" xmlns:cx3="http://schemas.microsoft.com/office/drawing/2016/5/9/chartex" xmlns:cx4="http://schemas.microsoft.com/office/drawing/2016/5/10/chartex" xmlns:cx5="http://schemas.microsoft.com/office/drawing/2016/5/11/chartex" xmlns:cx6="http://schemas.microsoft.com/office/drawing/2016/5/12/chartex" xmlns:cx7="http://schemas.microsoft.com/office/drawing/2016/5/13/chartex" xmlns:cx8="http://schemas.microsoft.com/office/drawing/2016/5/14/chartex" xmlns:mc="http://schemas.openxmlformats.org/markup-compatibility/2006" xmlns:aink="http://schemas.microsoft.com/office/drawing/2016/ink" xmlns:am3d="http://schemas.microsoft.com/office/drawing/2017/model3d" xmlns:o="urn:schemas-microsoft-com:office:office" xmlns:oel="http://schemas.microsoft.com/office/2019/extlst" xmlns:r="http://schemas.openxmlformats.org/officeDocument/2006/relationships" xmlns:m="http://schemas.openxmlformats.org/officeDocument/2006/math" xmlns:v="urn:schemas-microsoft-com:vml" xmlns:wp14="http://schemas.microsoft.com/office/word/2010/wordprocessingDrawing" xmlns:wp="http://schemas.openxmlformats.org/drawingml/2006/wordprocessingDrawing" xmlns:w10="urn:schemas-microsoft-com:office:word" xmlns:w="http://schemas.openxmlformats.org/wordprocessingml/2006/main" xmlns:w14="http://schemas.microsoft.com/office/word/2010/wordml" xmlns:w15="http://schemas.microsoft.com/office/word/2012/wordml" xmlns:w16cex="http://schemas.microsoft.com/office/word/2018/wordml/cex" xmlns:w16cid="http://schemas.microsoft.com/office/word/2016/wordml/cid" xmlns:w16="http://schemas.microsoft.com/office/word/2018/wordml" xmlns:w16sdtdh="http://schemas.microsoft.com/office/word/2020/wordml/sdtdatahash" xmlns:w16se="http://schemas.microsoft.com/office/word/2015/wordml/symex" xmlns:wpg="http://schemas.microsoft.com/office/word/2010/wordprocessingGroup" xmlns:wpi="http://schemas.microsoft.com/office/word/2010/wordprocessingInk" xmlns:wne="http://schemas.microsoft.com/office/word/2006/wordml" xmlns:wps="http://schemas.microsoft.com/office/word/2010/wordprocessingShape" mc:Ignorable="w14 w15 w16se w16cid w16 w16cex w16sdtdh wp14">
   <w:body>
     <w:p>
-      <w:r>
-        <w:fldChar w:fldCharType="begin"/>
-      </w:r>
-      <w:r>
-        <w:instrText>HYPERLINK "https://github.com/Gabarsolon/FLCD/tree/main/Lab2/src"</w:instrText>
-      </w:r>
-      <w:r>
-        <w:fldChar w:fldCharType="separate"/>
-      </w:r>
-      <w:r>
-        <w:rPr>
-          <w:rStyle w:val="Hyperlink"/>
-        </w:rPr>
-        <w:t>https://github.com/Gabarsolon/FLCD/tree/main/Lab2/src</w:t>
-      </w:r>
-      <w:r>
-        <w:rPr>
-          <w:rStyle w:val="Hyperlink"/>
-        </w:rPr>
-        <w:fldChar w:fldCharType="end"/>
-      </w:r>
+      <w:hyperlink r:id="rId5" w:history="1">
+        <w:r>
+          <w:rPr>
+            <w:rStyle w:val="Hyperlink"/>
+          </w:rPr>
+          <w:t>https://github.com/Gabarsolon/FLCD/tree/main/Lab2/src</w:t>
+        </w:r>
+      </w:hyperlink>
     </w:p>
     <w:p>
       <w:r>
@@ -35,44 +22,12 @@
     </w:p>
     <w:p>
       <w:r>
-        <w:t xml:space="preserve">An element is inserted to a bucket using this hash function: h(k) = </w:t>
-      </w:r>
-      <w:proofErr w:type="spellStart"/>
-      <w:r>
-        <w:t>hashCode</w:t>
-      </w:r>
-      <w:proofErr w:type="spellEnd"/>
-      <w:r>
-        <w:t xml:space="preserve">(k) % </w:t>
-      </w:r>
-      <w:proofErr w:type="spellStart"/>
-      <w:r>
-        <w:t>numberOfBuckets</w:t>
-      </w:r>
-      <w:proofErr w:type="spellEnd"/>
-      <w:r>
-        <w:t xml:space="preserve">, where the </w:t>
-      </w:r>
-      <w:proofErr w:type="spellStart"/>
-      <w:r>
-        <w:t>numberOfBuckets</w:t>
-      </w:r>
-      <w:proofErr w:type="spellEnd"/>
-      <w:r>
-        <w:t xml:space="preserve"> Is a prime number. When the ratio between the number of elements and the number of buckets is greater than 0.75 (threshold) we changed the capacity to the next prime number and rehash every key.</w:t>
+        <w:t>An element is inserted to a bucket using this hash function: h(k) = hashCode(k) % numberOfBuckets, where the numberOfBuckets Is a prime number. When the ratio between the number of elements and the number of buckets is greater than 0.75 (threshold) we changed the capacity to the next prime number and rehash every key.</w:t>
       </w:r>
     </w:p>
     <w:p>
       <w:r>
-        <w:t xml:space="preserve">The add function puts an entry to its corresponding bucket according to its key if </w:t>
-      </w:r>
-      <w:proofErr w:type="spellStart"/>
-      <w:r>
-        <w:t>its</w:t>
-      </w:r>
-      <w:proofErr w:type="spellEnd"/>
-      <w:r>
-        <w:t xml:space="preserve"> not already existing and then returns its associated value.</w:t>
+        <w:t>The add function puts an entry to its corresponding bucket according to its key if its not already existing and then returns its associated value.</w:t>
       </w:r>
     </w:p>
     <w:p>
@@ -82,23 +37,13 @@
     </w:p>
     <w:p>
       <w:r>
-        <w:t xml:space="preserve">(optional) The remove function deletes an entry from the hash table and assures that the links between the elements are </w:t>
-      </w:r>
-      <w:proofErr w:type="gramStart"/>
-      <w:r>
-        <w:t>consistent</w:t>
-      </w:r>
-      <w:proofErr w:type="gramEnd"/>
+        <w:t>(optional) The remove function deletes an entry from the hash table and assures that the links between the elements are consistent</w:t>
+      </w:r>
     </w:p>
     <w:p>
       <w:r>
-        <w:t xml:space="preserve">For the program internal form (PIF) class I used a list of (String, Integer) tuples which uses -1 as position for symbols that are operators, separators or reserved </w:t>
-      </w:r>
-      <w:proofErr w:type="gramStart"/>
-      <w:r>
-        <w:t>words</w:t>
-      </w:r>
-      <w:proofErr w:type="gramEnd"/>
+        <w:t>For the program internal form (PIF) class I used a list of (String, Integer) tuples which uses -1 as position for symbols that are operators, separators or reserved words</w:t>
+      </w:r>
     </w:p>
     <w:p>
       <w:r>
@@ -117,23 +62,7 @@
         <w:t xml:space="preserve">for identifiers: </w:t>
       </w:r>
       <w:r>
-        <w:t>^[_a-</w:t>
-      </w:r>
-      <w:proofErr w:type="spellStart"/>
-      <w:r>
-        <w:t>zA</w:t>
-      </w:r>
-      <w:proofErr w:type="spellEnd"/>
-      <w:r>
-        <w:t>-</w:t>
-      </w:r>
-      <w:proofErr w:type="gramStart"/>
-      <w:r>
-        <w:t>Z][</w:t>
-      </w:r>
-      <w:proofErr w:type="gramEnd"/>
-      <w:r>
-        <w:t>_a-zA-Z0-9]*$</w:t>
+        <w:t>^[_a-zA-Z][_a-zA-Z0-9]*$</w:t>
       </w:r>
     </w:p>
     <w:p>
@@ -148,15 +77,12 @@
         <w:t xml:space="preserve">for integer constants: </w:t>
       </w:r>
       <w:r>
-        <w:t>^0</w:t>
-      </w:r>
-      <w:proofErr w:type="gramStart"/>
-      <w:r>
-        <w:t>|(</w:t>
-      </w:r>
-      <w:proofErr w:type="gramEnd"/>
-      <w:r>
-        <w:t>[+-]?[1-9][0-9]*)$</w:t>
+        <w:t>^0|([+-]?[1-9][0-9]*)$</w:t>
+      </w:r>
+    </w:p>
+    <w:p>
+      <w:r>
+        <w:t>In order to skip comments I’m detecting the ‘#’ character and then skip each token until the next ‘#’. I’m also doing something similar for string or char constants, but instead of ignoring the tokens, I’m adding them to a string that’s delimited by “ or ‘ respectively.</w:t>
       </w:r>
     </w:p>
     <w:p>
@@ -165,18 +91,18 @@
           <w:noProof/>
         </w:rPr>
         <w:drawing>
-          <wp:anchor distT="0" distB="0" distL="114300" distR="114300" simplePos="0" relativeHeight="251661824" behindDoc="0" locked="0" layoutInCell="1" allowOverlap="1" wp14:anchorId="0E435B22" wp14:editId="23843466">
+          <wp:anchor distT="0" distB="0" distL="114300" distR="114300" simplePos="0" relativeHeight="251658240" behindDoc="0" locked="0" layoutInCell="1" allowOverlap="1" wp14:anchorId="71565D10" wp14:editId="23E63765">
             <wp:simplePos x="0" y="0"/>
             <wp:positionH relativeFrom="column">
-              <wp:posOffset>-229452</wp:posOffset>
+              <wp:posOffset>-218661</wp:posOffset>
             </wp:positionH>
             <wp:positionV relativeFrom="paragraph">
-              <wp:posOffset>346013</wp:posOffset>
+              <wp:posOffset>300355</wp:posOffset>
             </wp:positionV>
-            <wp:extent cx="5934710" cy="4382135"/>
+            <wp:extent cx="5937885" cy="4382135"/>
             <wp:effectExtent l="0" t="0" r="0" b="0"/>
             <wp:wrapSquare wrapText="bothSides"/>
-            <wp:docPr id="1321795463" name="Picture 1"/>
+            <wp:docPr id="1997892787" name="Picture 1"/>
             <wp:cNvGraphicFramePr>
               <a:graphicFrameLocks xmlns:a="http://schemas.openxmlformats.org/drawingml/2006/main" noChangeAspect="1"/>
             </wp:cNvGraphicFramePr>
@@ -190,7 +116,7 @@
                     </pic:cNvPicPr>
                   </pic:nvPicPr>
                   <pic:blipFill>
-                    <a:blip r:embed="rId5">
+                    <a:blip r:embed="rId6">
                       <a:extLst>
                         <a:ext uri="{28A0092B-C50C-407E-A947-70E740481C1C}">
                           <a14:useLocalDpi xmlns:a14="http://schemas.microsoft.com/office/drawing/2010/main" val="0"/>
@@ -205,7 +131,7 @@
                   <pic:spPr bwMode="auto">
                     <a:xfrm>
                       <a:off x="0" y="0"/>
-                      <a:ext cx="5934710" cy="4382135"/>
+                      <a:ext cx="5937885" cy="4382135"/>
                     </a:xfrm>
                     <a:prstGeom prst="rect">
                       <a:avLst/>
@@ -227,7 +153,7 @@
     </w:p>
     <w:sectPr>
       <w:pgSz w:w="12240" w:h="15840"/>
-      <w:pgMar w:top="1440" w:right="1440" w:bottom="1440" w:left="1440" w:header="720" w:footer="720" w:gutter="0"/>
+      <w:pgMar w:top="720" w:right="720" w:bottom="720" w:left="720" w:header="720" w:footer="720" w:gutter="0"/>
       <w:cols w:space="720"/>
       <w:docGrid w:linePitch="360"/>
     </w:sectPr>

</xml_diff>

<commit_message>
LAB-4: Fixed the resize function from SymbolTable to keep the previous positions
</commit_message>
<xml_diff>
--- a/Lab2/documentation.docx
+++ b/Lab2/documentation.docx
@@ -77,7 +77,25 @@
         <w:t xml:space="preserve">for integer constants: </w:t>
       </w:r>
       <w:r>
-        <w:t>^0|([+-]?[1-9][0-9]*)$</w:t>
+        <w:t>^0|(</w:t>
+      </w:r>
+      <w:r>
+        <w:t>(</w:t>
+      </w:r>
+      <w:r>
+        <w:t>[+</w:t>
+      </w:r>
+      <w:r>
+        <w:t>]|</w:t>
+      </w:r>
+      <w:r>
+        <w:t>-</w:t>
+      </w:r>
+      <w:r>
+        <w:t>)</w:t>
+      </w:r>
+      <w:r>
+        <w:t>?[1-9][0-9]*)$</w:t>
       </w:r>
     </w:p>
     <w:p>

</xml_diff>